<commit_message>
implemented bigram index and wildcard queries
</commit_message>
<xml_diff>
--- a/exercise1/Exercise 1.docx
+++ b/exercise1/Exercise 1.docx
@@ -14,6 +14,27 @@
           <w:lang w:val="en-US"/>
         </w:rPr>
         <w:t>Exercise 1</w:t>
+      </w:r>
+    </w:p>
+    <w:p>
+      <w:pPr>
+        <w:rPr>
+          <w:b/>
+          <w:bCs/>
+          <w:sz w:val="24"/>
+          <w:szCs w:val="24"/>
+          <w:lang w:val="en-US"/>
+        </w:rPr>
+      </w:pPr>
+      <w:r>
+        <w:rPr>
+          <w:b/>
+          <w:bCs/>
+          <w:sz w:val="24"/>
+          <w:szCs w:val="24"/>
+          <w:lang w:val="en-US"/>
+        </w:rPr>
+        <w:t>3436574 - Marcel Hasenbalg</w:t>
       </w:r>
     </w:p>
     <w:p>
@@ -12172,18 +12193,7 @@
           <w:szCs w:val="12"/>
           <w:lang w:val="en-US" w:eastAsia="en-DE"/>
         </w:rPr>
-        <w:t xml:space="preserve">his script </w:t>
-      </w:r>
-      <w:r>
-        <w:rPr>
-          <w:rFonts w:ascii="Courier New" w:eastAsia="Times New Roman" w:hAnsi="Courier New" w:cs="Courier New"/>
-          <w:noProof w:val="0"/>
-          <w:color w:val="9999A9"/>
-          <w:sz w:val="12"/>
-          <w:szCs w:val="12"/>
-          <w:lang w:val="en-US" w:eastAsia="en-DE"/>
-        </w:rPr>
-        <w:t xml:space="preserve">builds a non-positional inverted index. Postings lists are stored as .csv files on disk. </w:t>
+        <w:t xml:space="preserve">his script builds a non-positional inverted index. Postings lists are stored as .csv files on disk. </w:t>
       </w:r>
     </w:p>
     <w:p>

</xml_diff>